<commit_message>
added subtract inventory req
</commit_message>
<xml_diff>
--- a/docs/Requirements_Definition.docx
+++ b/docs/Requirements_Definition.docx
@@ -861,6 +861,30 @@
           <w:szCs w:val="24"/>
         </w:rPr>
         <w:t>Provides a way to signal orders have been fulfilled</w:t>
+      </w:r>
+    </w:p>
+    <w:p>
+      <w:pPr>
+        <w:pStyle w:val="LO-normal"/>
+        <w:numPr>
+          <w:ilvl w:val="1"/>
+          <w:numId w:val="2"/>
+        </w:numPr>
+        <w:shd w:val="clear" w:color="auto" w:fill="FFFFFF"/>
+        <w:spacing w:line="240" w:lineRule="auto"/>
+        <w:rPr>
+          <w:color w:val="2D3B45"/>
+          <w:sz w:val="24"/>
+          <w:szCs w:val="24"/>
+        </w:rPr>
+      </w:pPr>
+      <w:r>
+        <w:rPr>
+          <w:color w:val="2D3B45"/>
+          <w:sz w:val="24"/>
+          <w:szCs w:val="24"/>
+        </w:rPr>
+        <w:t>On fulfillment orders subtract from inventory</w:t>
       </w:r>
     </w:p>
     <w:p>

</xml_diff>